<commit_message>
Test case for sort view done
</commit_message>
<xml_diff>
--- a/YodelItTest/User Story Functions.docx
+++ b/YodelItTest/User Story Functions.docx
@@ -9,107 +9,115 @@
       <w:r>
         <w:t xml:space="preserve"> – Henry Fok</w:t>
       </w:r>
+    </w:p>
+    <w:p/>
+    <w:p>
+      <w:r>
+        <w:t>-Function to check view and see if the list of question is in the view for display</w:t>
+      </w:r>
+    </w:p>
+    <w:p>
+      <w:r>
+        <w:t>-Function to check view and see if the question and its answer is in the view for display</w:t>
+      </w:r>
+    </w:p>
+    <w:p>
+      <w:r>
+        <w:t>-Function to check view and see if the replies are in view</w:t>
+      </w:r>
+    </w:p>
+    <w:p>
+      <w:r>
+        <w:t>-Function to check input from users, questions/answers/replies</w:t>
+      </w:r>
+    </w:p>
+    <w:p>
+      <w:r>
+        <w:t>-Function to check for picture upload / check upload size to be &lt; 65kb</w:t>
+      </w:r>
+    </w:p>
+    <w:p>
+      <w:r>
+        <w:t>-Function to check sorting in view list – by pictures/date/score</w:t>
+      </w:r>
+    </w:p>
+    <w:p>
+      <w:r>
+        <w:t xml:space="preserve">-Function to check </w:t>
+      </w:r>
+      <w:proofErr w:type="spellStart"/>
+      <w:r>
+        <w:t>upvote</w:t>
+      </w:r>
+      <w:proofErr w:type="spellEnd"/>
+      <w:r>
+        <w:t xml:space="preserve"> status – question/answers</w:t>
+      </w:r>
+      <w:r>
+        <w:t xml:space="preserve"> &amp; </w:t>
+      </w:r>
+      <w:r>
+        <w:t xml:space="preserve">display of most </w:t>
+      </w:r>
+      <w:proofErr w:type="spellStart"/>
+      <w:r>
+        <w:t>upvoted</w:t>
+      </w:r>
+      <w:proofErr w:type="spellEnd"/>
+      <w:r>
+        <w:t xml:space="preserve"> questions/answers</w:t>
+      </w:r>
+    </w:p>
+    <w:p>
+      <w:r>
+        <w:t>-Function to check for number of answers received by a question and keep count for display</w:t>
+      </w:r>
+    </w:p>
+    <w:p>
+      <w:r>
+        <w:t>-Function to check for searching</w:t>
+      </w:r>
+      <w:r>
+        <w:t xml:space="preserve"> </w:t>
+      </w:r>
+    </w:p>
+    <w:p>
+      <w:r>
+        <w:t>-Function to check for past visited questions</w:t>
+      </w:r>
+    </w:p>
+    <w:p>
+      <w:r>
+        <w:t>-Function to check for caching</w:t>
+      </w:r>
+      <w:r>
+        <w:t xml:space="preserve"> ##</w:t>
+      </w:r>
+    </w:p>
+    <w:p>
+      <w:r>
+        <w:t>-Function to check favourite-status (by a star indication or some sort)</w:t>
+      </w:r>
+    </w:p>
+    <w:p>
+      <w:r>
+        <w:t>-Function to check for saving (favourites)/temp save in view/list for replies, questions and answers</w:t>
+      </w:r>
+      <w:r>
+        <w:t xml:space="preserve"> ##</w:t>
+      </w:r>
+    </w:p>
+    <w:p>
+      <w:r>
+        <w:t>-Function to check push from temp save</w:t>
+      </w:r>
+      <w:r>
+        <w:t xml:space="preserve"> ##</w:t>
+      </w:r>
+    </w:p>
+    <w:p>
       <w:bookmarkStart w:id="0" w:name="_GoBack"/>
       <w:bookmarkEnd w:id="0"/>
-    </w:p>
-    <w:p/>
-    <w:p>
-      <w:r>
-        <w:t>-Function to check view and see if the list of question is in the view for display</w:t>
-      </w:r>
-    </w:p>
-    <w:p>
-      <w:r>
-        <w:t>-Function to check view and see if the question and its answer is in the view for display</w:t>
-      </w:r>
-    </w:p>
-    <w:p>
-      <w:r>
-        <w:t>-Function to check view and see if the replies are in view</w:t>
-      </w:r>
-    </w:p>
-    <w:p>
-      <w:r>
-        <w:t>-Function to check input from users, questions/answers/replies</w:t>
-      </w:r>
-    </w:p>
-    <w:p>
-      <w:r>
-        <w:t>-Function to check for picture upload / check upload size to be &lt; 65kb</w:t>
-      </w:r>
-    </w:p>
-    <w:p>
-      <w:r>
-        <w:t>-Function to check sorting in view list – by pictures/date/score</w:t>
-      </w:r>
-    </w:p>
-    <w:p>
-      <w:r>
-        <w:t>-Function to check upvote status – question/answers</w:t>
-      </w:r>
-      <w:r>
-        <w:t xml:space="preserve"> &amp; </w:t>
-      </w:r>
-      <w:r>
-        <w:t>display of most upvoted questions/answers</w:t>
-      </w:r>
-    </w:p>
-    <w:p>
-      <w:r>
-        <w:t>-Function to check for number of answers received by a question and keep count for display</w:t>
-      </w:r>
-    </w:p>
-    <w:p>
-      <w:r>
-        <w:t>-Function to check for searching</w:t>
-      </w:r>
-      <w:r>
-        <w:t xml:space="preserve"> ##</w:t>
-      </w:r>
-    </w:p>
-    <w:p>
-      <w:r>
-        <w:t>-Function to check for past visited questions</w:t>
-      </w:r>
-    </w:p>
-    <w:p>
-      <w:r>
-        <w:t>-Function to check for caching</w:t>
-      </w:r>
-      <w:r>
-        <w:t xml:space="preserve"> ##</w:t>
-      </w:r>
-    </w:p>
-    <w:p>
-      <w:r>
-        <w:t>-Function to check favourite-status (by a star indication or some sort)</w:t>
-      </w:r>
-    </w:p>
-    <w:p>
-      <w:r>
-        <w:t>-Function to check for saving (favourites)/temp save in view/list for replies, questions and answers</w:t>
-      </w:r>
-      <w:r>
-        <w:t xml:space="preserve"> ##</w:t>
-      </w:r>
-    </w:p>
-    <w:p>
-      <w:r>
-        <w:t>-Function to check push from temp save</w:t>
-      </w:r>
-      <w:r>
-        <w:t xml:space="preserve"> ##</w:t>
-      </w:r>
-    </w:p>
-    <w:p>
-      <w:r>
-        <w:t>-Function to check for update view/list</w:t>
-      </w:r>
-      <w:r>
-        <w:t xml:space="preserve"> ##</w:t>
-      </w:r>
-    </w:p>
-    <w:p>
       <w:r>
         <w:t>-Function to check for the ability to change user name</w:t>
       </w:r>

</xml_diff>

<commit_message>
Edited user story functions
</commit_message>
<xml_diff>
--- a/YodelItTest/User Story Functions.docx
+++ b/YodelItTest/User Story Functions.docx
@@ -43,29 +43,13 @@
     </w:p>
     <w:p>
       <w:r>
-        <w:t xml:space="preserve">-Function to check </w:t>
-      </w:r>
-      <w:proofErr w:type="spellStart"/>
-      <w:r>
-        <w:t>upvote</w:t>
-      </w:r>
-      <w:proofErr w:type="spellEnd"/>
-      <w:r>
-        <w:t xml:space="preserve"> status – question/answers</w:t>
+        <w:t>-Function to check upvote status – question/answers</w:t>
       </w:r>
       <w:r>
         <w:t xml:space="preserve"> &amp; </w:t>
       </w:r>
       <w:r>
-        <w:t xml:space="preserve">display of most </w:t>
-      </w:r>
-      <w:proofErr w:type="spellStart"/>
-      <w:r>
-        <w:t>upvoted</w:t>
-      </w:r>
-      <w:proofErr w:type="spellEnd"/>
-      <w:r>
-        <w:t xml:space="preserve"> questions/answers</w:t>
+        <w:t>display of most upvoted questions/answers</w:t>
       </w:r>
     </w:p>
     <w:p>
@@ -116,21 +100,11 @@
       </w:r>
     </w:p>
     <w:p>
+      <w:r>
+        <w:t>-Function to check for the ability to change user name</w:t>
+      </w:r>
       <w:bookmarkStart w:id="0" w:name="_GoBack"/>
       <w:bookmarkEnd w:id="0"/>
-      <w:r>
-        <w:t>-Function to check for the ability to change user name</w:t>
-      </w:r>
-    </w:p>
-    <w:p/>
-    <w:p/>
-    <w:p/>
-    <w:p>
-      <w:pPr>
-        <w:tabs>
-          <w:tab w:val="left" w:pos="3922"/>
-        </w:tabs>
-      </w:pPr>
     </w:p>
     <w:sectPr>
       <w:pgSz w:w="11906" w:h="16838"/>

</xml_diff>